<commit_message>
Création de la table des matières et déput des paragraphes
</commit_message>
<xml_diff>
--- a/Journaux/Journal_Cedric_6225686.docx
+++ b/Journaux/Journal_Cedric_6225686.docx
@@ -69,7 +69,6 @@
                         <w:color w:val="2F5496" w:themeColor="accent1" w:themeShade="BF"/>
                         <w:sz w:val="24"/>
                         <w:szCs w:val="24"/>
-                        <w:lang w:val="fr-FR"/>
                       </w:rPr>
                       <w:t>[Nom de la société]</w:t>
                     </w:r>
@@ -166,18 +165,8 @@
                         <w:sz w:val="24"/>
                         <w:szCs w:val="24"/>
                       </w:rPr>
-                      <w:t xml:space="preserve">Remise à :Mohammed Salim </w:t>
+                      <w:t>Remise à :Mohammed Salim Meflah</w:t>
                     </w:r>
-                    <w:proofErr w:type="spellStart"/>
-                    <w:r>
-                      <w:rPr>
-                        <w:color w:val="2F5496" w:themeColor="accent1" w:themeShade="BF"/>
-                        <w:sz w:val="24"/>
-                        <w:szCs w:val="24"/>
-                      </w:rPr>
-                      <w:t>Meflah</w:t>
-                    </w:r>
-                    <w:proofErr w:type="spellEnd"/>
                   </w:p>
                 </w:tc>
               </w:sdtContent>
@@ -276,7 +265,6 @@
                         <w:color w:val="4472C4" w:themeColor="accent1"/>
                         <w:sz w:val="28"/>
                         <w:szCs w:val="28"/>
-                        <w:lang w:val="fr-FR"/>
                       </w:rPr>
                       <w:t>29/02/2024</w:t>
                     </w:r>
@@ -307,16 +295,485 @@
         </w:p>
       </w:sdtContent>
     </w:sdt>
+    <w:sdt>
+      <w:sdtPr>
+        <w:rPr>
+          <w:lang w:val="fr-FR"/>
+        </w:rPr>
+        <w:id w:val="-1762131807"/>
+        <w:docPartObj>
+          <w:docPartGallery w:val="Table of Contents"/>
+          <w:docPartUnique/>
+        </w:docPartObj>
+      </w:sdtPr>
+      <w:sdtEndPr>
+        <w:rPr>
+          <w:rFonts w:asciiTheme="minorHAnsi" w:eastAsiaTheme="minorHAnsi" w:hAnsiTheme="minorHAnsi" w:cstheme="minorBidi"/>
+          <w:b/>
+          <w:bCs/>
+          <w:color w:val="auto"/>
+          <w:kern w:val="2"/>
+          <w:sz w:val="22"/>
+          <w:szCs w:val="22"/>
+          <w:lang w:eastAsia="en-US"/>
+          <w14:ligatures w14:val="standardContextual"/>
+        </w:rPr>
+      </w:sdtEndPr>
+      <w:sdtContent>
+        <w:p>
+          <w:pPr>
+            <w:pStyle w:val="En-ttedetabledesmatires"/>
+          </w:pPr>
+          <w:r>
+            <w:rPr>
+              <w:lang w:val="fr-FR"/>
+            </w:rPr>
+            <w:t>Table des matières</w:t>
+          </w:r>
+        </w:p>
+        <w:p>
+          <w:pPr>
+            <w:pStyle w:val="TM1"/>
+            <w:tabs>
+              <w:tab w:val="right" w:leader="dot" w:pos="9350"/>
+            </w:tabs>
+            <w:rPr>
+              <w:rFonts w:eastAsiaTheme="minorEastAsia"/>
+              <w:noProof/>
+              <w:lang w:eastAsia="fr-CA"/>
+            </w:rPr>
+          </w:pPr>
+          <w:r>
+            <w:fldChar w:fldCharType="begin"/>
+          </w:r>
+          <w:r>
+            <w:instrText xml:space="preserve"> TOC \o "1-3" \h \z \u </w:instrText>
+          </w:r>
+          <w:r>
+            <w:fldChar w:fldCharType="separate"/>
+          </w:r>
+          <w:hyperlink w:anchor="_Toc160109209" w:history="1">
+            <w:r>
+              <w:rPr>
+                <w:rStyle w:val="Lienhypertexte"/>
+                <w:noProof/>
+              </w:rPr>
+              <w:t>Capture d’écran avec git reflog</w:t>
+            </w:r>
+            <w:r>
+              <w:rPr>
+                <w:noProof/>
+                <w:webHidden/>
+              </w:rPr>
+              <w:tab/>
+            </w:r>
+            <w:r>
+              <w:rPr>
+                <w:noProof/>
+                <w:webHidden/>
+              </w:rPr>
+              <w:fldChar w:fldCharType="begin"/>
+            </w:r>
+            <w:r>
+              <w:rPr>
+                <w:noProof/>
+                <w:webHidden/>
+              </w:rPr>
+              <w:instrText xml:space="preserve"> PAGEREF _Toc160109209 \h </w:instrText>
+            </w:r>
+            <w:r>
+              <w:rPr>
+                <w:noProof/>
+                <w:webHidden/>
+              </w:rPr>
+            </w:r>
+            <w:r>
+              <w:rPr>
+                <w:noProof/>
+                <w:webHidden/>
+              </w:rPr>
+              <w:fldChar w:fldCharType="separate"/>
+            </w:r>
+            <w:r>
+              <w:rPr>
+                <w:noProof/>
+                <w:webHidden/>
+              </w:rPr>
+              <w:t>2</w:t>
+            </w:r>
+            <w:r>
+              <w:rPr>
+                <w:noProof/>
+                <w:webHidden/>
+              </w:rPr>
+              <w:fldChar w:fldCharType="end"/>
+            </w:r>
+          </w:hyperlink>
+        </w:p>
+        <w:p>
+          <w:pPr>
+            <w:pStyle w:val="TM1"/>
+            <w:tabs>
+              <w:tab w:val="right" w:leader="dot" w:pos="9350"/>
+            </w:tabs>
+            <w:rPr>
+              <w:rFonts w:eastAsiaTheme="minorEastAsia"/>
+              <w:noProof/>
+              <w:lang w:eastAsia="fr-CA"/>
+            </w:rPr>
+          </w:pPr>
+          <w:hyperlink w:anchor="_Toc160109210" w:history="1">
+            <w:r>
+              <w:rPr>
+                <w:rStyle w:val="Lienhypertexte"/>
+                <w:noProof/>
+              </w:rPr>
+              <w:t>Défis :</w:t>
+            </w:r>
+            <w:r>
+              <w:rPr>
+                <w:noProof/>
+                <w:webHidden/>
+              </w:rPr>
+              <w:tab/>
+            </w:r>
+            <w:r>
+              <w:rPr>
+                <w:noProof/>
+                <w:webHidden/>
+              </w:rPr>
+              <w:fldChar w:fldCharType="begin"/>
+            </w:r>
+            <w:r>
+              <w:rPr>
+                <w:noProof/>
+                <w:webHidden/>
+              </w:rPr>
+              <w:instrText xml:space="preserve"> PAGEREF _Toc160109210 \h </w:instrText>
+            </w:r>
+            <w:r>
+              <w:rPr>
+                <w:noProof/>
+                <w:webHidden/>
+              </w:rPr>
+            </w:r>
+            <w:r>
+              <w:rPr>
+                <w:noProof/>
+                <w:webHidden/>
+              </w:rPr>
+              <w:fldChar w:fldCharType="separate"/>
+            </w:r>
+            <w:r>
+              <w:rPr>
+                <w:noProof/>
+                <w:webHidden/>
+              </w:rPr>
+              <w:t>3</w:t>
+            </w:r>
+            <w:r>
+              <w:rPr>
+                <w:noProof/>
+                <w:webHidden/>
+              </w:rPr>
+              <w:fldChar w:fldCharType="end"/>
+            </w:r>
+          </w:hyperlink>
+        </w:p>
+        <w:p>
+          <w:pPr>
+            <w:pStyle w:val="TM2"/>
+            <w:tabs>
+              <w:tab w:val="left" w:pos="660"/>
+              <w:tab w:val="right" w:leader="dot" w:pos="9350"/>
+            </w:tabs>
+            <w:rPr>
+              <w:rFonts w:eastAsiaTheme="minorEastAsia"/>
+              <w:noProof/>
+              <w:lang w:eastAsia="fr-CA"/>
+            </w:rPr>
+          </w:pPr>
+          <w:hyperlink w:anchor="_Toc160109211" w:history="1">
+            <w:r>
+              <w:rPr>
+                <w:rStyle w:val="Lienhypertexte"/>
+                <w:noProof/>
+              </w:rPr>
+              <w:t>1.</w:t>
+            </w:r>
+            <w:r>
+              <w:rPr>
+                <w:rFonts w:eastAsiaTheme="minorEastAsia"/>
+                <w:noProof/>
+                <w:lang w:eastAsia="fr-CA"/>
+              </w:rPr>
+              <w:tab/>
+            </w:r>
+            <w:r>
+              <w:rPr>
+                <w:rStyle w:val="Lienhypertexte"/>
+                <w:noProof/>
+              </w:rPr>
+              <w:t>Espacement entre le header et le contenu et un oubli de connaissance:</w:t>
+            </w:r>
+            <w:r>
+              <w:rPr>
+                <w:noProof/>
+                <w:webHidden/>
+              </w:rPr>
+              <w:tab/>
+            </w:r>
+            <w:r>
+              <w:rPr>
+                <w:noProof/>
+                <w:webHidden/>
+              </w:rPr>
+              <w:fldChar w:fldCharType="begin"/>
+            </w:r>
+            <w:r>
+              <w:rPr>
+                <w:noProof/>
+                <w:webHidden/>
+              </w:rPr>
+              <w:instrText xml:space="preserve"> PAGEREF _Toc160109211 \h </w:instrText>
+            </w:r>
+            <w:r>
+              <w:rPr>
+                <w:noProof/>
+                <w:webHidden/>
+              </w:rPr>
+            </w:r>
+            <w:r>
+              <w:rPr>
+                <w:noProof/>
+                <w:webHidden/>
+              </w:rPr>
+              <w:fldChar w:fldCharType="separate"/>
+            </w:r>
+            <w:r>
+              <w:rPr>
+                <w:noProof/>
+                <w:webHidden/>
+              </w:rPr>
+              <w:t>3</w:t>
+            </w:r>
+            <w:r>
+              <w:rPr>
+                <w:noProof/>
+                <w:webHidden/>
+              </w:rPr>
+              <w:fldChar w:fldCharType="end"/>
+            </w:r>
+          </w:hyperlink>
+        </w:p>
+        <w:p>
+          <w:pPr>
+            <w:pStyle w:val="TM2"/>
+            <w:tabs>
+              <w:tab w:val="left" w:pos="660"/>
+              <w:tab w:val="right" w:leader="dot" w:pos="9350"/>
+            </w:tabs>
+            <w:rPr>
+              <w:rFonts w:eastAsiaTheme="minorEastAsia"/>
+              <w:noProof/>
+              <w:lang w:eastAsia="fr-CA"/>
+            </w:rPr>
+          </w:pPr>
+          <w:hyperlink w:anchor="_Toc160109212" w:history="1">
+            <w:r>
+              <w:rPr>
+                <w:rStyle w:val="Lienhypertexte"/>
+                <w:noProof/>
+              </w:rPr>
+              <w:t>2.</w:t>
+            </w:r>
+            <w:r>
+              <w:rPr>
+                <w:rFonts w:eastAsiaTheme="minorEastAsia"/>
+                <w:noProof/>
+                <w:lang w:eastAsia="fr-CA"/>
+              </w:rPr>
+              <w:tab/>
+            </w:r>
+            <w:r>
+              <w:rPr>
+                <w:rStyle w:val="Lienhypertexte"/>
+                <w:noProof/>
+              </w:rPr>
+              <w:t>Création et utilisation de la branche CSS</w:t>
+            </w:r>
+            <w:r>
+              <w:rPr>
+                <w:noProof/>
+                <w:webHidden/>
+              </w:rPr>
+              <w:tab/>
+            </w:r>
+            <w:r>
+              <w:rPr>
+                <w:noProof/>
+                <w:webHidden/>
+              </w:rPr>
+              <w:fldChar w:fldCharType="begin"/>
+            </w:r>
+            <w:r>
+              <w:rPr>
+                <w:noProof/>
+                <w:webHidden/>
+              </w:rPr>
+              <w:instrText xml:space="preserve"> PAGEREF _Toc160109212 \h </w:instrText>
+            </w:r>
+            <w:r>
+              <w:rPr>
+                <w:noProof/>
+                <w:webHidden/>
+              </w:rPr>
+            </w:r>
+            <w:r>
+              <w:rPr>
+                <w:noProof/>
+                <w:webHidden/>
+              </w:rPr>
+              <w:fldChar w:fldCharType="separate"/>
+            </w:r>
+            <w:r>
+              <w:rPr>
+                <w:noProof/>
+                <w:webHidden/>
+              </w:rPr>
+              <w:t>3</w:t>
+            </w:r>
+            <w:r>
+              <w:rPr>
+                <w:noProof/>
+                <w:webHidden/>
+              </w:rPr>
+              <w:fldChar w:fldCharType="end"/>
+            </w:r>
+          </w:hyperlink>
+        </w:p>
+        <w:p>
+          <w:pPr>
+            <w:pStyle w:val="TM2"/>
+            <w:tabs>
+              <w:tab w:val="left" w:pos="660"/>
+              <w:tab w:val="right" w:leader="dot" w:pos="9350"/>
+            </w:tabs>
+            <w:rPr>
+              <w:rFonts w:eastAsiaTheme="minorEastAsia"/>
+              <w:noProof/>
+              <w:lang w:eastAsia="fr-CA"/>
+            </w:rPr>
+          </w:pPr>
+          <w:hyperlink w:anchor="_Toc160109213" w:history="1">
+            <w:r>
+              <w:rPr>
+                <w:rStyle w:val="Lienhypertexte"/>
+                <w:noProof/>
+              </w:rPr>
+              <w:t>3.</w:t>
+            </w:r>
+            <w:r>
+              <w:rPr>
+                <w:rFonts w:eastAsiaTheme="minorEastAsia"/>
+                <w:noProof/>
+                <w:lang w:eastAsia="fr-CA"/>
+              </w:rPr>
+              <w:tab/>
+            </w:r>
+            <w:r>
+              <w:rPr>
+                <w:rStyle w:val="Lienhypertexte"/>
+                <w:noProof/>
+              </w:rPr>
+              <w:t>Afficher ma branche personnelle (ced1) dans Git Hub :</w:t>
+            </w:r>
+            <w:r>
+              <w:rPr>
+                <w:noProof/>
+                <w:webHidden/>
+              </w:rPr>
+              <w:tab/>
+            </w:r>
+            <w:r>
+              <w:rPr>
+                <w:noProof/>
+                <w:webHidden/>
+              </w:rPr>
+              <w:fldChar w:fldCharType="begin"/>
+            </w:r>
+            <w:r>
+              <w:rPr>
+                <w:noProof/>
+                <w:webHidden/>
+              </w:rPr>
+              <w:instrText xml:space="preserve"> PAGEREF _Toc160109213 \h </w:instrText>
+            </w:r>
+            <w:r>
+              <w:rPr>
+                <w:noProof/>
+                <w:webHidden/>
+              </w:rPr>
+            </w:r>
+            <w:r>
+              <w:rPr>
+                <w:noProof/>
+                <w:webHidden/>
+              </w:rPr>
+              <w:fldChar w:fldCharType="separate"/>
+            </w:r>
+            <w:r>
+              <w:rPr>
+                <w:noProof/>
+                <w:webHidden/>
+              </w:rPr>
+              <w:t>4</w:t>
+            </w:r>
+            <w:r>
+              <w:rPr>
+                <w:noProof/>
+                <w:webHidden/>
+              </w:rPr>
+              <w:fldChar w:fldCharType="end"/>
+            </w:r>
+          </w:hyperlink>
+        </w:p>
+        <w:p>
+          <w:r>
+            <w:rPr>
+              <w:b/>
+              <w:bCs/>
+              <w:lang w:val="fr-FR"/>
+            </w:rPr>
+            <w:fldChar w:fldCharType="end"/>
+          </w:r>
+        </w:p>
+      </w:sdtContent>
+    </w:sdt>
+    <w:p/>
     <w:p>
+      <w:pPr>
+        <w:rPr>
+          <w:rStyle w:val="Titre1Car"/>
+        </w:rPr>
+      </w:pPr>
       <w:r>
+        <w:rPr>
+          <w:rStyle w:val="Titre1Car"/>
+        </w:rPr>
+        <w:br w:type="page"/>
+      </w:r>
+    </w:p>
+    <w:p>
+      <w:bookmarkStart w:id="0" w:name="_Toc160109209"/>
+      <w:r>
+        <w:rPr>
+          <w:rStyle w:val="Titre1Car"/>
+        </w:rPr>
         <w:lastRenderedPageBreak/>
-        <w:t xml:space="preserve">Capture d’écran avec git </w:t>
+        <w:t>Capture d’écran avec git reflog</w:t>
       </w:r>
-      <w:proofErr w:type="spellStart"/>
-      <w:r>
-        <w:t>reflog</w:t>
-      </w:r>
-      <w:proofErr w:type="spellEnd"/>
+      <w:bookmarkEnd w:id="0"/>
       <w:r>
         <w:t> :</w:t>
       </w:r>
@@ -342,7 +799,7 @@
                     <pic:cNvPicPr/>
                   </pic:nvPicPr>
                   <pic:blipFill>
-                    <a:blip r:embed="rId5"/>
+                    <a:blip r:embed="rId9"/>
                     <a:stretch>
                       <a:fillRect/>
                     </a:stretch>
@@ -385,7 +842,7 @@
                     <pic:cNvPicPr/>
                   </pic:nvPicPr>
                   <pic:blipFill>
-                    <a:blip r:embed="rId6"/>
+                    <a:blip r:embed="rId10"/>
                     <a:stretch>
                       <a:fillRect/>
                     </a:stretch>
@@ -409,12 +866,135 @@
     <w:p/>
     <w:p/>
     <w:p>
+      <w:pPr>
+        <w:pStyle w:val="Titre1"/>
+      </w:pPr>
+      <w:bookmarkStart w:id="1" w:name="_Toc160109210"/>
       <w:r>
         <w:t>Défis :</w:t>
       </w:r>
+      <w:bookmarkEnd w:id="1"/>
+    </w:p>
+    <w:p>
+      <w:pPr>
+        <w:pStyle w:val="Titre2"/>
+        <w:numPr>
+          <w:ilvl w:val="0"/>
+          <w:numId w:val="1"/>
+        </w:numPr>
+      </w:pPr>
+      <w:bookmarkStart w:id="2" w:name="_Toc160109211"/>
+      <w:r>
+        <w:t>Espacement entre le header et le contenu</w:t>
+      </w:r>
+      <w:r>
+        <w:t xml:space="preserve"> et un oubli de connaissance</w:t>
+      </w:r>
+      <w:r>
+        <w:t>:</w:t>
+      </w:r>
+      <w:bookmarkEnd w:id="2"/>
+    </w:p>
+    <w:p>
+      <w:r>
+        <w:t>Dans mes pages le header et le contenu était étrangement espacé et en utilisant le mode « outil de développeur » (f12) et l’espace n’était pas dans les deux parties.</w:t>
+      </w:r>
+      <w:r>
+        <w:t xml:space="preserve"> J’ai oublié une bonne partie des connaissances appris pendant la première session donc c’était difficile de commencer et j’ai du prendre du temps pour relire les notes de cours de la session passé pour faire ce travail de base. Le problème d’espace était particulièrement frustrant car c’est comme si cet espace n’existait pas mais j’ai réussi à le régler </w:t>
+      </w:r>
+      <w:r>
+        <w:t>en changeant le css pour permettre au header et à la div de se coller.</w:t>
+      </w:r>
     </w:p>
     <w:p/>
+    <w:p/>
+    <w:p/>
+    <w:p>
+      <w:pPr>
+        <w:rPr>
+          <w:rStyle w:val="Titre2Car"/>
+        </w:rPr>
+      </w:pPr>
+    </w:p>
+    <w:p>
+      <w:pPr>
+        <w:pStyle w:val="Paragraphedeliste"/>
+        <w:numPr>
+          <w:ilvl w:val="0"/>
+          <w:numId w:val="1"/>
+        </w:numPr>
+      </w:pPr>
+      <w:bookmarkStart w:id="3" w:name="_Toc160109212"/>
+      <w:r>
+        <w:rPr>
+          <w:rStyle w:val="Titre2Car"/>
+        </w:rPr>
+        <w:lastRenderedPageBreak/>
+        <w:t>Création et utilisation de la branche CSS</w:t>
+      </w:r>
+      <w:bookmarkEnd w:id="3"/>
+      <w:r>
+        <w:t> :</w:t>
+      </w:r>
+    </w:p>
+    <w:p>
+      <w:pPr>
+        <w:rPr>
+          <w:lang w:val="en-US"/>
+        </w:rPr>
+      </w:pPr>
+      <w:r>
+        <w:t xml:space="preserve">J’avais oublié de faire la branche CSS et </w:t>
+      </w:r>
+      <w:r>
+        <w:t>donc de faire des changements dans la page CSS. Je n’étais pas sur comment faire une branche que moi et mon collègue pouvait avoir accès et comment cela allait fonctionner. Nous avons fait nos modifications css sur nos branches respectives. J’ai maintenant compris comment et pourquoi utiliser une branche comme celle de CSS dans un projet comme celui-là. Ce type de branche est utile pour les fichiers que plusieurs personnes utilisent mais une personne à la fois doit l’utiliser et faire des pull et push est essentiel pour éviter des problèmes de merges</w:t>
+      </w:r>
+      <w:r>
+        <w:t>.</w:t>
+      </w:r>
+    </w:p>
+    <w:p>
+      <w:pPr>
+        <w:pStyle w:val="Titre2"/>
+        <w:numPr>
+          <w:ilvl w:val="0"/>
+          <w:numId w:val="1"/>
+        </w:numPr>
+      </w:pPr>
+      <w:bookmarkStart w:id="4" w:name="_Toc160109213"/>
+      <w:r>
+        <w:t>Afficher ma branche personnelle (ced1) dans Git Hub :</w:t>
+      </w:r>
+      <w:bookmarkEnd w:id="4"/>
+    </w:p>
+    <w:p>
+      <w:r>
+        <w:t xml:space="preserve">Ma branche personnelle n’était pas </w:t>
+      </w:r>
+      <w:r>
+        <w:t>affichée</w:t>
+      </w:r>
+      <w:r>
+        <w:t xml:space="preserve"> dans la page git hub du projet contrairement aux autres branches du projet</w:t>
+      </w:r>
+      <w:r>
+        <w:t>. Je ne comprenais pas pourquoi je n’arrivais pas à afficher ma branche. La seule différence entre ma branche personnelle et celle de mon collègue est qu’il avait fait sa branche sur git hub et non git Bash comme moi. Avec votre aide monsieur et d’internet, j’ai compris que je devais faire un push de ma branche personnelle et non juste de la branche main comme j’ai fait pendant la modification du projet.</w:t>
+      </w:r>
+      <w:r>
+        <w:t xml:space="preserve"> La branche ced1 est maintenant visible dans la page de git hub donc j’ai appris de mes erreurs grâce à ce petit problème.</w:t>
+      </w:r>
+    </w:p>
+    <w:p/>
+    <w:p/>
+    <w:p>
+      <w:pPr>
+        <w:rPr>
+          <w:lang w:val="en-US"/>
+        </w:rPr>
+      </w:pPr>
+    </w:p>
     <w:sectPr>
+      <w:footerReference w:type="default" r:id="rId11"/>
       <w:pgSz w:w="12240" w:h="15840"/>
       <w:pgMar w:top="1440" w:right="1440" w:bottom="1440" w:left="1440" w:header="720" w:footer="720" w:gutter="0"/>
       <w:pgNumType w:start="0"/>
@@ -424,6 +1004,198 @@
     </w:sectPr>
   </w:body>
 </w:document>
+</file>
+
+<file path=word/endnotes.xml><?xml version="1.0" encoding="utf-8"?>
+<w:endnotes xmlns:wpc="http://schemas.microsoft.com/office/word/2010/wordprocessingCanvas" xmlns:cx="http://schemas.microsoft.com/office/drawing/2014/chartex" xmlns:cx1="http://schemas.microsoft.com/office/drawing/2015/9/8/chartex" xmlns:cx2="http://schemas.microsoft.com/office/drawing/2015/10/21/chartex" xmlns:cx3="http://schemas.microsoft.com/office/drawing/2016/5/9/chartex" xmlns:cx4="http://schemas.microsoft.com/office/drawing/2016/5/10/chartex" xmlns:cx5="http://schemas.microsoft.com/office/drawing/2016/5/11/chartex" xmlns:cx6="http://schemas.microsoft.com/office/drawing/2016/5/12/chartex" xmlns:cx7="http://schemas.microsoft.com/office/drawing/2016/5/13/chartex" xmlns:cx8="http://schemas.microsoft.com/office/drawing/2016/5/14/chartex" xmlns:mc="http://schemas.openxmlformats.org/markup-compatibility/2006" xmlns:aink="http://schemas.microsoft.com/office/drawing/2016/ink" xmlns:am3d="http://schemas.microsoft.com/office/drawing/2017/model3d" xmlns:o="urn:schemas-microsoft-com:office:office" xmlns:oel="http://schemas.microsoft.com/office/2019/extlst" xmlns:r="http://schemas.openxmlformats.org/officeDocument/2006/relationships" xmlns:m="http://schemas.openxmlformats.org/officeDocument/2006/math" xmlns:v="urn:schemas-microsoft-com:vml" xmlns:wp14="http://schemas.microsoft.com/office/word/2010/wordprocessingDrawing" xmlns:wp="http://schemas.openxmlformats.org/drawingml/2006/wordprocessingDrawing" xmlns:w10="urn:schemas-microsoft-com:office:word" xmlns:w="http://schemas.openxmlformats.org/wordprocessingml/2006/main" xmlns:w14="http://schemas.microsoft.com/office/word/2010/wordml" xmlns:w15="http://schemas.microsoft.com/office/word/2012/wordml" xmlns:w16cex="http://schemas.microsoft.com/office/word/2018/wordml/cex" xmlns:w16cid="http://schemas.microsoft.com/office/word/2016/wordml/cid" xmlns:w16="http://schemas.microsoft.com/office/word/2018/wordml" xmlns:w16sdtdh="http://schemas.microsoft.com/office/word/2020/wordml/sdtdatahash" xmlns:w16se="http://schemas.microsoft.com/office/word/2015/wordml/symex" xmlns:wpg="http://schemas.microsoft.com/office/word/2010/wordprocessingGroup" xmlns:wpi="http://schemas.microsoft.com/office/word/2010/wordprocessingInk" xmlns:wne="http://schemas.microsoft.com/office/word/2006/wordml" xmlns:wps="http://schemas.microsoft.com/office/word/2010/wordprocessingShape" mc:Ignorable="w14 w15 w16se w16cid w16 w16cex w16sdtdh wp14">
+  <w:endnote w:type="separator" w:id="-1">
+    <w:p>
+      <w:pPr>
+        <w:spacing w:after="0" w:line="240" w:lineRule="auto"/>
+      </w:pPr>
+      <w:r>
+        <w:separator/>
+      </w:r>
+    </w:p>
+  </w:endnote>
+  <w:endnote w:type="continuationSeparator" w:id="0">
+    <w:p>
+      <w:pPr>
+        <w:spacing w:after="0" w:line="240" w:lineRule="auto"/>
+      </w:pPr>
+      <w:r>
+        <w:continuationSeparator/>
+      </w:r>
+    </w:p>
+  </w:endnote>
+</w:endnotes>
+</file>
+
+<file path=word/footer1.xml><?xml version="1.0" encoding="utf-8"?>
+<w:ftr xmlns:wpc="http://schemas.microsoft.com/office/word/2010/wordprocessingCanvas" xmlns:cx="http://schemas.microsoft.com/office/drawing/2014/chartex" xmlns:cx1="http://schemas.microsoft.com/office/drawing/2015/9/8/chartex" xmlns:cx2="http://schemas.microsoft.com/office/drawing/2015/10/21/chartex" xmlns:cx3="http://schemas.microsoft.com/office/drawing/2016/5/9/chartex" xmlns:cx4="http://schemas.microsoft.com/office/drawing/2016/5/10/chartex" xmlns:cx5="http://schemas.microsoft.com/office/drawing/2016/5/11/chartex" xmlns:cx6="http://schemas.microsoft.com/office/drawing/2016/5/12/chartex" xmlns:cx7="http://schemas.microsoft.com/office/drawing/2016/5/13/chartex" xmlns:cx8="http://schemas.microsoft.com/office/drawing/2016/5/14/chartex" xmlns:mc="http://schemas.openxmlformats.org/markup-compatibility/2006" xmlns:aink="http://schemas.microsoft.com/office/drawing/2016/ink" xmlns:am3d="http://schemas.microsoft.com/office/drawing/2017/model3d" xmlns:o="urn:schemas-microsoft-com:office:office" xmlns:oel="http://schemas.microsoft.com/office/2019/extlst" xmlns:r="http://schemas.openxmlformats.org/officeDocument/2006/relationships" xmlns:m="http://schemas.openxmlformats.org/officeDocument/2006/math" xmlns:v="urn:schemas-microsoft-com:vml" xmlns:wp14="http://schemas.microsoft.com/office/word/2010/wordprocessingDrawing" xmlns:wp="http://schemas.openxmlformats.org/drawingml/2006/wordprocessingDrawing" xmlns:w10="urn:schemas-microsoft-com:office:word" xmlns:w="http://schemas.openxmlformats.org/wordprocessingml/2006/main" xmlns:w14="http://schemas.microsoft.com/office/word/2010/wordml" xmlns:w15="http://schemas.microsoft.com/office/word/2012/wordml" xmlns:w16cex="http://schemas.microsoft.com/office/word/2018/wordml/cex" xmlns:w16cid="http://schemas.microsoft.com/office/word/2016/wordml/cid" xmlns:w16="http://schemas.microsoft.com/office/word/2018/wordml" xmlns:w16sdtdh="http://schemas.microsoft.com/office/word/2020/wordml/sdtdatahash" xmlns:w16se="http://schemas.microsoft.com/office/word/2015/wordml/symex" xmlns:wpg="http://schemas.microsoft.com/office/word/2010/wordprocessingGroup" xmlns:wpi="http://schemas.microsoft.com/office/word/2010/wordprocessingInk" xmlns:wne="http://schemas.microsoft.com/office/word/2006/wordml" xmlns:wps="http://schemas.microsoft.com/office/word/2010/wordprocessingShape" mc:Ignorable="w14 w15 w16se w16cid w16 w16cex w16sdtdh wp14">
+  <w:sdt>
+    <w:sdtPr>
+      <w:id w:val="-1016841207"/>
+      <w:docPartObj>
+        <w:docPartGallery w:val="Page Numbers (Bottom of Page)"/>
+        <w:docPartUnique/>
+      </w:docPartObj>
+    </w:sdtPr>
+    <w:sdtContent>
+      <w:p>
+        <w:pPr>
+          <w:pStyle w:val="Pieddepage"/>
+          <w:jc w:val="right"/>
+        </w:pPr>
+        <w:r>
+          <w:fldChar w:fldCharType="begin"/>
+        </w:r>
+        <w:r>
+          <w:instrText>PAGE   \* MERGEFORMAT</w:instrText>
+        </w:r>
+        <w:r>
+          <w:fldChar w:fldCharType="separate"/>
+        </w:r>
+        <w:r>
+          <w:rPr>
+            <w:lang w:val="fr-FR"/>
+          </w:rPr>
+          <w:t>2</w:t>
+        </w:r>
+        <w:r>
+          <w:fldChar w:fldCharType="end"/>
+        </w:r>
+      </w:p>
+    </w:sdtContent>
+  </w:sdt>
+  <w:p>
+    <w:pPr>
+      <w:pStyle w:val="Pieddepage"/>
+    </w:pPr>
+  </w:p>
+</w:ftr>
+</file>
+
+<file path=word/footnotes.xml><?xml version="1.0" encoding="utf-8"?>
+<w:footnotes xmlns:wpc="http://schemas.microsoft.com/office/word/2010/wordprocessingCanvas" xmlns:cx="http://schemas.microsoft.com/office/drawing/2014/chartex" xmlns:cx1="http://schemas.microsoft.com/office/drawing/2015/9/8/chartex" xmlns:cx2="http://schemas.microsoft.com/office/drawing/2015/10/21/chartex" xmlns:cx3="http://schemas.microsoft.com/office/drawing/2016/5/9/chartex" xmlns:cx4="http://schemas.microsoft.com/office/drawing/2016/5/10/chartex" xmlns:cx5="http://schemas.microsoft.com/office/drawing/2016/5/11/chartex" xmlns:cx6="http://schemas.microsoft.com/office/drawing/2016/5/12/chartex" xmlns:cx7="http://schemas.microsoft.com/office/drawing/2016/5/13/chartex" xmlns:cx8="http://schemas.microsoft.com/office/drawing/2016/5/14/chartex" xmlns:mc="http://schemas.openxmlformats.org/markup-compatibility/2006" xmlns:aink="http://schemas.microsoft.com/office/drawing/2016/ink" xmlns:am3d="http://schemas.microsoft.com/office/drawing/2017/model3d" xmlns:o="urn:schemas-microsoft-com:office:office" xmlns:oel="http://schemas.microsoft.com/office/2019/extlst" xmlns:r="http://schemas.openxmlformats.org/officeDocument/2006/relationships" xmlns:m="http://schemas.openxmlformats.org/officeDocument/2006/math" xmlns:v="urn:schemas-microsoft-com:vml" xmlns:wp14="http://schemas.microsoft.com/office/word/2010/wordprocessingDrawing" xmlns:wp="http://schemas.openxmlformats.org/drawingml/2006/wordprocessingDrawing" xmlns:w10="urn:schemas-microsoft-com:office:word" xmlns:w="http://schemas.openxmlformats.org/wordprocessingml/2006/main" xmlns:w14="http://schemas.microsoft.com/office/word/2010/wordml" xmlns:w15="http://schemas.microsoft.com/office/word/2012/wordml" xmlns:w16cex="http://schemas.microsoft.com/office/word/2018/wordml/cex" xmlns:w16cid="http://schemas.microsoft.com/office/word/2016/wordml/cid" xmlns:w16="http://schemas.microsoft.com/office/word/2018/wordml" xmlns:w16sdtdh="http://schemas.microsoft.com/office/word/2020/wordml/sdtdatahash" xmlns:w16se="http://schemas.microsoft.com/office/word/2015/wordml/symex" xmlns:wpg="http://schemas.microsoft.com/office/word/2010/wordprocessingGroup" xmlns:wpi="http://schemas.microsoft.com/office/word/2010/wordprocessingInk" xmlns:wne="http://schemas.microsoft.com/office/word/2006/wordml" xmlns:wps="http://schemas.microsoft.com/office/word/2010/wordprocessingShape" mc:Ignorable="w14 w15 w16se w16cid w16 w16cex w16sdtdh wp14">
+  <w:footnote w:type="separator" w:id="-1">
+    <w:p>
+      <w:pPr>
+        <w:spacing w:after="0" w:line="240" w:lineRule="auto"/>
+      </w:pPr>
+      <w:r>
+        <w:separator/>
+      </w:r>
+    </w:p>
+  </w:footnote>
+  <w:footnote w:type="continuationSeparator" w:id="0">
+    <w:p>
+      <w:pPr>
+        <w:spacing w:after="0" w:line="240" w:lineRule="auto"/>
+      </w:pPr>
+      <w:r>
+        <w:continuationSeparator/>
+      </w:r>
+    </w:p>
+  </w:footnote>
+</w:footnotes>
+</file>
+
+<file path=word/numbering.xml><?xml version="1.0" encoding="utf-8"?>
+<w:numbering xmlns:wpc="http://schemas.microsoft.com/office/word/2010/wordprocessingCanvas" xmlns:cx="http://schemas.microsoft.com/office/drawing/2014/chartex" xmlns:cx1="http://schemas.microsoft.com/office/drawing/2015/9/8/chartex" xmlns:cx2="http://schemas.microsoft.com/office/drawing/2015/10/21/chartex" xmlns:cx3="http://schemas.microsoft.com/office/drawing/2016/5/9/chartex" xmlns:cx4="http://schemas.microsoft.com/office/drawing/2016/5/10/chartex" xmlns:cx5="http://schemas.microsoft.com/office/drawing/2016/5/11/chartex" xmlns:cx6="http://schemas.microsoft.com/office/drawing/2016/5/12/chartex" xmlns:cx7="http://schemas.microsoft.com/office/drawing/2016/5/13/chartex" xmlns:cx8="http://schemas.microsoft.com/office/drawing/2016/5/14/chartex" xmlns:mc="http://schemas.openxmlformats.org/markup-compatibility/2006" xmlns:aink="http://schemas.microsoft.com/office/drawing/2016/ink" xmlns:am3d="http://schemas.microsoft.com/office/drawing/2017/model3d" xmlns:o="urn:schemas-microsoft-com:office:office" xmlns:oel="http://schemas.microsoft.com/office/2019/extlst" xmlns:r="http://schemas.openxmlformats.org/officeDocument/2006/relationships" xmlns:m="http://schemas.openxmlformats.org/officeDocument/2006/math" xmlns:v="urn:schemas-microsoft-com:vml" xmlns:wp14="http://schemas.microsoft.com/office/word/2010/wordprocessingDrawing" xmlns:wp="http://schemas.openxmlformats.org/drawingml/2006/wordprocessingDrawing" xmlns:w10="urn:schemas-microsoft-com:office:word" xmlns:w="http://schemas.openxmlformats.org/wordprocessingml/2006/main" xmlns:w14="http://schemas.microsoft.com/office/word/2010/wordml" xmlns:w15="http://schemas.microsoft.com/office/word/2012/wordml" xmlns:w16cex="http://schemas.microsoft.com/office/word/2018/wordml/cex" xmlns:w16cid="http://schemas.microsoft.com/office/word/2016/wordml/cid" xmlns:w16="http://schemas.microsoft.com/office/word/2018/wordml" xmlns:w16sdtdh="http://schemas.microsoft.com/office/word/2020/wordml/sdtdatahash" xmlns:w16se="http://schemas.microsoft.com/office/word/2015/wordml/symex" xmlns:wpg="http://schemas.microsoft.com/office/word/2010/wordprocessingGroup" xmlns:wpi="http://schemas.microsoft.com/office/word/2010/wordprocessingInk" xmlns:wne="http://schemas.microsoft.com/office/word/2006/wordml" xmlns:wps="http://schemas.microsoft.com/office/word/2010/wordprocessingShape" mc:Ignorable="w14 w15 w16se w16cid w16 w16cex w16sdtdh wp14">
+  <w:abstractNum w:abstractNumId="0" w15:restartNumberingAfterBreak="0">
+    <w:nsid w:val="38AA15B1"/>
+    <w:multiLevelType w:val="hybridMultilevel"/>
+    <w:tmpl w:val="C924E2DC"/>
+    <w:lvl w:ilvl="0" w:tplc="0C0C000F">
+      <w:start w:val="1"/>
+      <w:numFmt w:val="decimal"/>
+      <w:lvlText w:val="%1."/>
+      <w:lvlJc w:val="left"/>
+      <w:pPr>
+        <w:ind w:left="630" w:hanging="360"/>
+      </w:pPr>
+      <w:rPr>
+        <w:rFonts w:hint="default"/>
+      </w:rPr>
+    </w:lvl>
+    <w:lvl w:ilvl="1" w:tplc="0C0C0019" w:tentative="1">
+      <w:start w:val="1"/>
+      <w:numFmt w:val="lowerLetter"/>
+      <w:lvlText w:val="%2."/>
+      <w:lvlJc w:val="left"/>
+      <w:pPr>
+        <w:ind w:left="1440" w:hanging="360"/>
+      </w:pPr>
+    </w:lvl>
+    <w:lvl w:ilvl="2" w:tplc="0C0C001B" w:tentative="1">
+      <w:start w:val="1"/>
+      <w:numFmt w:val="lowerRoman"/>
+      <w:lvlText w:val="%3."/>
+      <w:lvlJc w:val="right"/>
+      <w:pPr>
+        <w:ind w:left="2160" w:hanging="180"/>
+      </w:pPr>
+    </w:lvl>
+    <w:lvl w:ilvl="3" w:tplc="0C0C000F" w:tentative="1">
+      <w:start w:val="1"/>
+      <w:numFmt w:val="decimal"/>
+      <w:lvlText w:val="%4."/>
+      <w:lvlJc w:val="left"/>
+      <w:pPr>
+        <w:ind w:left="2880" w:hanging="360"/>
+      </w:pPr>
+    </w:lvl>
+    <w:lvl w:ilvl="4" w:tplc="0C0C0019" w:tentative="1">
+      <w:start w:val="1"/>
+      <w:numFmt w:val="lowerLetter"/>
+      <w:lvlText w:val="%5."/>
+      <w:lvlJc w:val="left"/>
+      <w:pPr>
+        <w:ind w:left="3600" w:hanging="360"/>
+      </w:pPr>
+    </w:lvl>
+    <w:lvl w:ilvl="5" w:tplc="0C0C001B" w:tentative="1">
+      <w:start w:val="1"/>
+      <w:numFmt w:val="lowerRoman"/>
+      <w:lvlText w:val="%6."/>
+      <w:lvlJc w:val="right"/>
+      <w:pPr>
+        <w:ind w:left="4320" w:hanging="180"/>
+      </w:pPr>
+    </w:lvl>
+    <w:lvl w:ilvl="6" w:tplc="0C0C000F" w:tentative="1">
+      <w:start w:val="1"/>
+      <w:numFmt w:val="decimal"/>
+      <w:lvlText w:val="%7."/>
+      <w:lvlJc w:val="left"/>
+      <w:pPr>
+        <w:ind w:left="5040" w:hanging="360"/>
+      </w:pPr>
+    </w:lvl>
+    <w:lvl w:ilvl="7" w:tplc="0C0C0019" w:tentative="1">
+      <w:start w:val="1"/>
+      <w:numFmt w:val="lowerLetter"/>
+      <w:lvlText w:val="%8."/>
+      <w:lvlJc w:val="left"/>
+      <w:pPr>
+        <w:ind w:left="5760" w:hanging="360"/>
+      </w:pPr>
+    </w:lvl>
+    <w:lvl w:ilvl="8" w:tplc="0C0C001B" w:tentative="1">
+      <w:start w:val="1"/>
+      <w:numFmt w:val="lowerRoman"/>
+      <w:lvlText w:val="%9."/>
+      <w:lvlJc w:val="right"/>
+      <w:pPr>
+        <w:ind w:left="6480" w:hanging="180"/>
+      </w:pPr>
+    </w:lvl>
+  </w:abstractNum>
+  <w:num w:numId="1" w16cid:durableId="702248226">
+    <w:abstractNumId w:val="0"/>
+  </w:num>
+</w:numbering>
 </file>
 
 <file path=word/styles.xml><?xml version="1.0" encoding="utf-8"?>
@@ -827,6 +1599,49 @@
     <w:name w:val="Normal"/>
     <w:qFormat/>
   </w:style>
+  <w:style w:type="paragraph" w:styleId="Titre1">
+    <w:name w:val="heading 1"/>
+    <w:basedOn w:val="Normal"/>
+    <w:next w:val="Normal"/>
+    <w:link w:val="Titre1Car"/>
+    <w:uiPriority w:val="9"/>
+    <w:qFormat/>
+    <w:rsid w:val="00C3104D"/>
+    <w:pPr>
+      <w:keepNext/>
+      <w:keepLines/>
+      <w:spacing w:before="240" w:after="0"/>
+      <w:outlineLvl w:val="0"/>
+    </w:pPr>
+    <w:rPr>
+      <w:rFonts w:asciiTheme="majorHAnsi" w:eastAsiaTheme="majorEastAsia" w:hAnsiTheme="majorHAnsi" w:cstheme="majorBidi"/>
+      <w:color w:val="2F5496" w:themeColor="accent1" w:themeShade="BF"/>
+      <w:sz w:val="32"/>
+      <w:szCs w:val="32"/>
+    </w:rPr>
+  </w:style>
+  <w:style w:type="paragraph" w:styleId="Titre2">
+    <w:name w:val="heading 2"/>
+    <w:basedOn w:val="Normal"/>
+    <w:next w:val="Normal"/>
+    <w:link w:val="Titre2Car"/>
+    <w:uiPriority w:val="9"/>
+    <w:unhideWhenUsed/>
+    <w:qFormat/>
+    <w:rsid w:val="00C3104D"/>
+    <w:pPr>
+      <w:keepNext/>
+      <w:keepLines/>
+      <w:spacing w:before="40" w:after="0"/>
+      <w:outlineLvl w:val="1"/>
+    </w:pPr>
+    <w:rPr>
+      <w:rFonts w:asciiTheme="majorHAnsi" w:eastAsiaTheme="majorEastAsia" w:hAnsiTheme="majorHAnsi" w:cstheme="majorBidi"/>
+      <w:color w:val="2F5496" w:themeColor="accent1" w:themeShade="BF"/>
+      <w:sz w:val="26"/>
+      <w:szCs w:val="26"/>
+    </w:rPr>
+  </w:style>
   <w:style w:type="character" w:default="1" w:styleId="Policepardfaut">
     <w:name w:val="Default Paragraph Font"/>
     <w:uiPriority w:val="1"/>
@@ -882,6 +1697,179 @@
       <w:lang w:eastAsia="fr-CA"/>
       <w14:ligatures w14:val="none"/>
     </w:rPr>
+  </w:style>
+  <w:style w:type="character" w:customStyle="1" w:styleId="Titre1Car">
+    <w:name w:val="Titre 1 Car"/>
+    <w:basedOn w:val="Policepardfaut"/>
+    <w:link w:val="Titre1"/>
+    <w:uiPriority w:val="9"/>
+    <w:rsid w:val="00C3104D"/>
+    <w:rPr>
+      <w:rFonts w:asciiTheme="majorHAnsi" w:eastAsiaTheme="majorEastAsia" w:hAnsiTheme="majorHAnsi" w:cstheme="majorBidi"/>
+      <w:color w:val="2F5496" w:themeColor="accent1" w:themeShade="BF"/>
+      <w:sz w:val="32"/>
+      <w:szCs w:val="32"/>
+    </w:rPr>
+  </w:style>
+  <w:style w:type="paragraph" w:styleId="En-ttedetabledesmatires">
+    <w:name w:val="TOC Heading"/>
+    <w:basedOn w:val="Titre1"/>
+    <w:next w:val="Normal"/>
+    <w:uiPriority w:val="39"/>
+    <w:unhideWhenUsed/>
+    <w:qFormat/>
+    <w:rsid w:val="00C3104D"/>
+    <w:pPr>
+      <w:outlineLvl w:val="9"/>
+    </w:pPr>
+    <w:rPr>
+      <w:kern w:val="0"/>
+      <w:lang w:eastAsia="fr-CA"/>
+      <w14:ligatures w14:val="none"/>
+    </w:rPr>
+  </w:style>
+  <w:style w:type="character" w:customStyle="1" w:styleId="Titre2Car">
+    <w:name w:val="Titre 2 Car"/>
+    <w:basedOn w:val="Policepardfaut"/>
+    <w:link w:val="Titre2"/>
+    <w:uiPriority w:val="9"/>
+    <w:rsid w:val="00C3104D"/>
+    <w:rPr>
+      <w:rFonts w:asciiTheme="majorHAnsi" w:eastAsiaTheme="majorEastAsia" w:hAnsiTheme="majorHAnsi" w:cstheme="majorBidi"/>
+      <w:color w:val="2F5496" w:themeColor="accent1" w:themeShade="BF"/>
+      <w:sz w:val="26"/>
+      <w:szCs w:val="26"/>
+    </w:rPr>
+  </w:style>
+  <w:style w:type="paragraph" w:styleId="TM1">
+    <w:name w:val="toc 1"/>
+    <w:basedOn w:val="Normal"/>
+    <w:next w:val="Normal"/>
+    <w:autoRedefine/>
+    <w:uiPriority w:val="39"/>
+    <w:unhideWhenUsed/>
+    <w:rsid w:val="00C3104D"/>
+    <w:pPr>
+      <w:spacing w:after="100"/>
+    </w:pPr>
+  </w:style>
+  <w:style w:type="paragraph" w:styleId="TM2">
+    <w:name w:val="toc 2"/>
+    <w:basedOn w:val="Normal"/>
+    <w:next w:val="Normal"/>
+    <w:autoRedefine/>
+    <w:uiPriority w:val="39"/>
+    <w:unhideWhenUsed/>
+    <w:rsid w:val="00C3104D"/>
+    <w:pPr>
+      <w:spacing w:after="100"/>
+      <w:ind w:left="220"/>
+    </w:pPr>
+  </w:style>
+  <w:style w:type="character" w:styleId="Lienhypertexte">
+    <w:name w:val="Hyperlink"/>
+    <w:basedOn w:val="Policepardfaut"/>
+    <w:uiPriority w:val="99"/>
+    <w:unhideWhenUsed/>
+    <w:rsid w:val="00C3104D"/>
+    <w:rPr>
+      <w:color w:val="0563C1" w:themeColor="hyperlink"/>
+      <w:u w:val="single"/>
+    </w:rPr>
+  </w:style>
+  <w:style w:type="paragraph" w:styleId="Paragraphedeliste">
+    <w:name w:val="List Paragraph"/>
+    <w:basedOn w:val="Normal"/>
+    <w:uiPriority w:val="34"/>
+    <w:qFormat/>
+    <w:rsid w:val="00C3104D"/>
+    <w:pPr>
+      <w:ind w:left="720"/>
+      <w:contextualSpacing/>
+    </w:pPr>
+  </w:style>
+  <w:style w:type="paragraph" w:styleId="Notedebasdepage">
+    <w:name w:val="footnote text"/>
+    <w:basedOn w:val="Normal"/>
+    <w:link w:val="NotedebasdepageCar"/>
+    <w:uiPriority w:val="99"/>
+    <w:semiHidden/>
+    <w:unhideWhenUsed/>
+    <w:rsid w:val="00C3104D"/>
+    <w:pPr>
+      <w:spacing w:after="0" w:line="240" w:lineRule="auto"/>
+    </w:pPr>
+    <w:rPr>
+      <w:sz w:val="20"/>
+      <w:szCs w:val="20"/>
+    </w:rPr>
+  </w:style>
+  <w:style w:type="character" w:customStyle="1" w:styleId="NotedebasdepageCar">
+    <w:name w:val="Note de bas de page Car"/>
+    <w:basedOn w:val="Policepardfaut"/>
+    <w:link w:val="Notedebasdepage"/>
+    <w:uiPriority w:val="99"/>
+    <w:semiHidden/>
+    <w:rsid w:val="00C3104D"/>
+    <w:rPr>
+      <w:sz w:val="20"/>
+      <w:szCs w:val="20"/>
+    </w:rPr>
+  </w:style>
+  <w:style w:type="character" w:styleId="Appelnotedebasdep">
+    <w:name w:val="footnote reference"/>
+    <w:basedOn w:val="Policepardfaut"/>
+    <w:uiPriority w:val="99"/>
+    <w:semiHidden/>
+    <w:unhideWhenUsed/>
+    <w:rsid w:val="00C3104D"/>
+    <w:rPr>
+      <w:vertAlign w:val="superscript"/>
+    </w:rPr>
+  </w:style>
+  <w:style w:type="paragraph" w:styleId="En-tte">
+    <w:name w:val="header"/>
+    <w:basedOn w:val="Normal"/>
+    <w:link w:val="En-tteCar"/>
+    <w:uiPriority w:val="99"/>
+    <w:unhideWhenUsed/>
+    <w:rsid w:val="00C3104D"/>
+    <w:pPr>
+      <w:tabs>
+        <w:tab w:val="center" w:pos="4680"/>
+        <w:tab w:val="right" w:pos="9360"/>
+      </w:tabs>
+      <w:spacing w:after="0" w:line="240" w:lineRule="auto"/>
+    </w:pPr>
+  </w:style>
+  <w:style w:type="character" w:customStyle="1" w:styleId="En-tteCar">
+    <w:name w:val="En-tête Car"/>
+    <w:basedOn w:val="Policepardfaut"/>
+    <w:link w:val="En-tte"/>
+    <w:uiPriority w:val="99"/>
+    <w:rsid w:val="00C3104D"/>
+  </w:style>
+  <w:style w:type="paragraph" w:styleId="Pieddepage">
+    <w:name w:val="footer"/>
+    <w:basedOn w:val="Normal"/>
+    <w:link w:val="PieddepageCar"/>
+    <w:uiPriority w:val="99"/>
+    <w:unhideWhenUsed/>
+    <w:rsid w:val="00C3104D"/>
+    <w:pPr>
+      <w:tabs>
+        <w:tab w:val="center" w:pos="4680"/>
+        <w:tab w:val="right" w:pos="9360"/>
+      </w:tabs>
+      <w:spacing w:after="0" w:line="240" w:lineRule="auto"/>
+    </w:pPr>
+  </w:style>
+  <w:style w:type="character" w:customStyle="1" w:styleId="PieddepageCar">
+    <w:name w:val="Pied de page Car"/>
+    <w:basedOn w:val="Policepardfaut"/>
+    <w:link w:val="Pieddepage"/>
+    <w:uiPriority w:val="99"/>
+    <w:rsid w:val="00C3104D"/>
   </w:style>
 </w:styles>
 </file>
@@ -1056,19 +2044,19 @@
 
 <file path=word/glossary/fontTable.xml><?xml version="1.0" encoding="utf-8"?>
 <w:fonts xmlns:mc="http://schemas.openxmlformats.org/markup-compatibility/2006" xmlns:r="http://schemas.openxmlformats.org/officeDocument/2006/relationships" xmlns:w="http://schemas.openxmlformats.org/wordprocessingml/2006/main" xmlns:w14="http://schemas.microsoft.com/office/word/2010/wordml" xmlns:w15="http://schemas.microsoft.com/office/word/2012/wordml" xmlns:w16cex="http://schemas.microsoft.com/office/word/2018/wordml/cex" xmlns:w16cid="http://schemas.microsoft.com/office/word/2016/wordml/cid" xmlns:w16="http://schemas.microsoft.com/office/word/2018/wordml" xmlns:w16sdtdh="http://schemas.microsoft.com/office/word/2020/wordml/sdtdatahash" xmlns:w16se="http://schemas.microsoft.com/office/word/2015/wordml/symex" mc:Ignorable="w14 w15 w16se w16cid w16 w16cex w16sdtdh">
+  <w:font w:name="Times New Roman">
+    <w:panose1 w:val="02020603050405020304"/>
+    <w:charset w:val="00"/>
+    <w:family w:val="roman"/>
+    <w:pitch w:val="variable"/>
+    <w:sig w:usb0="E0002EFF" w:usb1="C000785B" w:usb2="00000009" w:usb3="00000000" w:csb0="000001FF" w:csb1="00000000"/>
+  </w:font>
   <w:font w:name="Calibri">
     <w:panose1 w:val="020F0502020204030204"/>
     <w:charset w:val="00"/>
     <w:family w:val="swiss"/>
     <w:pitch w:val="variable"/>
     <w:sig w:usb0="E4002EFF" w:usb1="C200247B" w:usb2="00000009" w:usb3="00000000" w:csb0="000001FF" w:csb1="00000000"/>
-  </w:font>
-  <w:font w:name="Times New Roman">
-    <w:panose1 w:val="02020603050405020304"/>
-    <w:charset w:val="00"/>
-    <w:family w:val="roman"/>
-    <w:pitch w:val="variable"/>
-    <w:sig w:usb0="E0002EFF" w:usb1="C000785B" w:usb2="00000009" w:usb3="00000000" w:csb0="000001FF" w:csb1="00000000"/>
   </w:font>
   <w:font w:name="Calibri Light">
     <w:panose1 w:val="020F0302020204030204"/>
@@ -1099,7 +2087,7 @@
     <w:rsidRoot w:val="00403434"/>
     <w:rsid w:val="00403434"/>
     <w:rsid w:val="005B102A"/>
-    <w:rsid w:val="00CF6FD6"/>
+    <w:rsid w:val="00607C11"/>
     <w:rsid w:val="00F56A3B"/>
   </w:rsids>
   <m:mathPr>
@@ -1887,10 +2875,22 @@
 </CoverPageProperties>
 </file>
 
+<file path=customXml/item2.xml><?xml version="1.0" encoding="utf-8"?>
+<b:Sources xmlns:b="http://schemas.openxmlformats.org/officeDocument/2006/bibliography" xmlns="http://schemas.openxmlformats.org/officeDocument/2006/bibliography" SelectedStyle="\APASixthEditionOfficeOnline.xsl" StyleName="APA" Version="6"/>
+</file>
+
 <file path=customXml/itemProps1.xml><?xml version="1.0" encoding="utf-8"?>
 <ds:datastoreItem xmlns:ds="http://schemas.openxmlformats.org/officeDocument/2006/customXml" ds:itemID="{55AF091B-3C7A-41E3-B477-F2FDAA23CFDA}">
   <ds:schemaRefs>
     <ds:schemaRef ds:uri="http://schemas.microsoft.com/office/2006/coverPageProps"/>
   </ds:schemaRefs>
 </ds:datastoreItem>
+</file>
+
+<file path=customXml/itemProps2.xml><?xml version="1.0" encoding="utf-8"?>
+<ds:datastoreItem xmlns:ds="http://schemas.openxmlformats.org/officeDocument/2006/customXml" ds:itemID="{6DEF5C89-473F-4EAA-9E5A-BC00885BFF55}">
+  <ds:schemaRefs>
+    <ds:schemaRef ds:uri="http://schemas.openxmlformats.org/officeDocument/2006/bibliography"/>
+  </ds:schemaRefs>
+</ds:datastoreItem>
 </file>
</xml_diff>